<commit_message>
Jeg sidder bare og committer fordi jeg skal ud af døren.
</commit_message>
<xml_diff>
--- a/Samlet_Dokumentation.docx
+++ b/Samlet_Dokumentation.docx
@@ -1465,10 +1465,10 @@
             <v:path o:extrusionok="f" gradientshapeok="t" o:connecttype="rect"/>
             <o:lock v:ext="edit" aspectratio="t"/>
           </v:shapetype>
-          <v:shape id="_x0000_i1025" type="#_x0000_t75" style="width:388.05pt;height:285.2pt" o:ole="">
+          <v:shape id="_x0000_i1025" type="#_x0000_t75" style="width:388.45pt;height:284.65pt" o:ole="">
             <v:imagedata r:id="rId10" o:title=""/>
           </v:shape>
-          <o:OLEObject Type="Embed" ProgID="Visio.Drawing.15" ShapeID="_x0000_i1025" DrawAspect="Content" ObjectID="_1526851472" r:id="rId11"/>
+          <o:OLEObject Type="Embed" ProgID="Visio.Drawing.15" ShapeID="_x0000_i1025" DrawAspect="Content" ObjectID="_1526888864" r:id="rId11"/>
         </w:object>
       </w:r>
     </w:p>
@@ -1483,24 +1483,14 @@
       <w:r>
         <w:t xml:space="preserve">Figur </w:t>
       </w:r>
-      <w:r>
-        <w:fldChar w:fldCharType="begin"/>
-      </w:r>
-      <w:r>
-        <w:instrText xml:space="preserve"> SEQ Figur \* ARABIC </w:instrText>
-      </w:r>
-      <w:r>
-        <w:fldChar w:fldCharType="separate"/>
-      </w:r>
-      <w:r>
-        <w:rPr>
-          <w:noProof/>
-        </w:rPr>
-        <w:t>1</w:t>
-      </w:r>
-      <w:r>
-        <w:fldChar w:fldCharType="end"/>
-      </w:r>
+      <w:fldSimple w:instr=" SEQ Figur \* ARABIC ">
+        <w:r>
+          <w:rPr>
+            <w:noProof/>
+          </w:rPr>
+          <w:t>1</w:t>
+        </w:r>
+      </w:fldSimple>
       <w:r>
         <w:t xml:space="preserve"> Aktørdiagram</w:t>
       </w:r>
@@ -1958,10 +1948,10 @@
       </w:pPr>
       <w:r>
         <w:object w:dxaOrig="10831" w:dyaOrig="7951" w14:anchorId="4BFAEEAD">
-          <v:shape id="_x0000_i1029" type="#_x0000_t75" style="width:481.55pt;height:353.45pt" o:ole="">
+          <v:shape id="_x0000_i1026" type="#_x0000_t75" style="width:481.4pt;height:353.3pt" o:ole="">
             <v:imagedata r:id="rId12" o:title=""/>
           </v:shape>
-          <o:OLEObject Type="Embed" ProgID="Visio.Drawing.15" ShapeID="_x0000_i1029" DrawAspect="Content" ObjectID="_1526851473" r:id="rId13"/>
+          <o:OLEObject Type="Embed" ProgID="Visio.Drawing.15" ShapeID="_x0000_i1026" DrawAspect="Content" ObjectID="_1526888865" r:id="rId13"/>
         </w:object>
       </w:r>
     </w:p>
@@ -1972,24 +1962,14 @@
       <w:r>
         <w:t xml:space="preserve">Figur </w:t>
       </w:r>
-      <w:r>
-        <w:fldChar w:fldCharType="begin"/>
-      </w:r>
-      <w:r>
-        <w:instrText xml:space="preserve"> SEQ Figur \* ARABIC </w:instrText>
-      </w:r>
-      <w:r>
-        <w:fldChar w:fldCharType="separate"/>
-      </w:r>
-      <w:r>
-        <w:rPr>
-          <w:noProof/>
-        </w:rPr>
-        <w:t>2</w:t>
-      </w:r>
-      <w:r>
-        <w:fldChar w:fldCharType="end"/>
-      </w:r>
+      <w:fldSimple w:instr=" SEQ Figur \* ARABIC ">
+        <w:r>
+          <w:rPr>
+            <w:noProof/>
+          </w:rPr>
+          <w:t>2</w:t>
+        </w:r>
+      </w:fldSimple>
       <w:r>
         <w:t xml:space="preserve"> Use Case diagram for X10 Home Automation</w:t>
       </w:r>
@@ -5505,8 +5485,6 @@
       <w:pPr>
         <w:spacing w:after="160" w:line="259" w:lineRule="auto"/>
       </w:pPr>
-      <w:bookmarkStart w:id="8" w:name="_GoBack"/>
-      <w:bookmarkEnd w:id="8"/>
       <w:r>
         <w:br w:type="page"/>
       </w:r>
@@ -6533,7 +6511,7 @@
       <w:pPr>
         <w:pStyle w:val="Heading3"/>
       </w:pPr>
-      <w:commentRangeStart w:id="9"/>
+      <w:commentRangeStart w:id="8"/>
       <w:r>
         <w:lastRenderedPageBreak/>
         <w:t xml:space="preserve">Use Case </w:t>
@@ -6544,7 +6522,7 @@
       <w:r>
         <w:t>: Kør simulering</w:t>
       </w:r>
-      <w:commentRangeEnd w:id="9"/>
+      <w:commentRangeEnd w:id="8"/>
       <w:r>
         <w:rPr>
           <w:rStyle w:val="CommentReference"/>
@@ -6553,7 +6531,7 @@
           <w:bCs w:val="0"/>
           <w:color w:val="auto"/>
         </w:rPr>
-        <w:commentReference w:id="9"/>
+        <w:commentReference w:id="8"/>
       </w:r>
     </w:p>
     <w:tbl>
@@ -8772,12 +8750,12 @@
       <w:pPr>
         <w:pStyle w:val="Heading2"/>
       </w:pPr>
-      <w:bookmarkStart w:id="10" w:name="_Toc453108539"/>
+      <w:bookmarkStart w:id="9" w:name="_Toc453108539"/>
       <w:r>
         <w:lastRenderedPageBreak/>
         <w:t>Yderlige tekniske krav</w:t>
       </w:r>
-      <w:bookmarkEnd w:id="10"/>
+      <w:bookmarkEnd w:id="9"/>
     </w:p>
     <w:p>
       <w:pPr>
@@ -8795,16 +8773,16 @@
           <w:numId w:val="32"/>
         </w:numPr>
       </w:pPr>
-      <w:commentRangeStart w:id="11"/>
+      <w:commentRangeStart w:id="10"/>
       <w:r>
         <w:t>Skal kunne tilsluttes dansk stikkontakt</w:t>
       </w:r>
-      <w:commentRangeEnd w:id="11"/>
+      <w:commentRangeEnd w:id="10"/>
       <w:r>
         <w:rPr>
           <w:rStyle w:val="CommentReference"/>
         </w:rPr>
-        <w:commentReference w:id="11"/>
+        <w:commentReference w:id="10"/>
       </w:r>
     </w:p>
     <w:p>
@@ -8835,16 +8813,16 @@
           <w:numId w:val="32"/>
         </w:numPr>
       </w:pPr>
-      <w:commentRangeStart w:id="12"/>
+      <w:commentRangeStart w:id="11"/>
       <w:r>
         <w:t>Skal kunne tilsluttes dansk stikkontakt</w:t>
       </w:r>
-      <w:commentRangeEnd w:id="12"/>
+      <w:commentRangeEnd w:id="11"/>
       <w:r>
         <w:rPr>
           <w:rStyle w:val="CommentReference"/>
         </w:rPr>
-        <w:commentReference w:id="12"/>
+        <w:commentReference w:id="11"/>
       </w:r>
     </w:p>
     <w:p>
@@ -9023,30 +9001,30 @@
       <w:pPr>
         <w:pStyle w:val="Heading2"/>
       </w:pPr>
-      <w:bookmarkStart w:id="13" w:name="_Toc453108540"/>
+      <w:bookmarkStart w:id="12" w:name="_Toc453108540"/>
       <w:r>
         <w:lastRenderedPageBreak/>
         <w:t>Grafisk Brugerflade</w:t>
       </w:r>
-      <w:bookmarkEnd w:id="13"/>
+      <w:bookmarkEnd w:id="12"/>
     </w:p>
     <w:p>
       <w:r>
         <w:t xml:space="preserve">På </w:t>
       </w:r>
-      <w:commentRangeStart w:id="14"/>
+      <w:commentRangeStart w:id="13"/>
       <w:r>
         <w:rPr>
           <w:color w:val="FF0000"/>
         </w:rPr>
         <w:t>PLACEHOLDER</w:t>
       </w:r>
-      <w:commentRangeEnd w:id="14"/>
+      <w:commentRangeEnd w:id="13"/>
       <w:r>
         <w:rPr>
           <w:rStyle w:val="CommentReference"/>
         </w:rPr>
-        <w:commentReference w:id="14"/>
+        <w:commentReference w:id="13"/>
       </w:r>
       <w:r>
         <w:rPr>
@@ -9131,24 +9109,14 @@
       <w:r>
         <w:t xml:space="preserve">Figur </w:t>
       </w:r>
-      <w:r>
-        <w:fldChar w:fldCharType="begin"/>
-      </w:r>
-      <w:r>
-        <w:instrText xml:space="preserve"> SEQ Figur \* ARABIC </w:instrText>
-      </w:r>
-      <w:r>
-        <w:fldChar w:fldCharType="separate"/>
-      </w:r>
-      <w:r>
-        <w:rPr>
-          <w:noProof/>
-        </w:rPr>
-        <w:t>3</w:t>
-      </w:r>
-      <w:r>
-        <w:fldChar w:fldCharType="end"/>
-      </w:r>
+      <w:fldSimple w:instr=" SEQ Figur \* ARABIC ">
+        <w:r>
+          <w:rPr>
+            <w:noProof/>
+          </w:rPr>
+          <w:t>3</w:t>
+        </w:r>
+      </w:fldSimple>
       <w:r>
         <w:t xml:space="preserve"> Udkast til hovedmenu for PC Software</w:t>
       </w:r>
@@ -9174,34 +9142,34 @@
       <w:pPr>
         <w:pStyle w:val="Heading1"/>
       </w:pPr>
-      <w:bookmarkStart w:id="15" w:name="_Toc453108541"/>
+      <w:bookmarkStart w:id="14" w:name="_Toc453108541"/>
       <w:r>
         <w:lastRenderedPageBreak/>
         <w:t>Systemarkitektur</w:t>
       </w:r>
+      <w:bookmarkEnd w:id="14"/>
+    </w:p>
+    <w:p>
+      <w:r>
+        <w:t>I dette afsnit beskrives arkitekturen for X10 Home Automation. Arkitekturen dannus ud fra systemet som beskrevet i projektformuleringen og specifieret i kravspecifikationen.</w:t>
+      </w:r>
+    </w:p>
+    <w:p>
+      <w:r>
+        <w:t>Formålet med systemarkitekturen er at identificere de blokke systemet sammensættes af, samt grænseflader imellem disse blokke. Desuden bruges systemarkitekturen som et led i projektorganisationen, da den skaber overblik over arbejdsopgaver.</w:t>
+      </w:r>
+    </w:p>
+    <w:p>
+      <w:pPr>
+        <w:pStyle w:val="Heading2"/>
+      </w:pPr>
+      <w:bookmarkStart w:id="15" w:name="_Toc453108542"/>
+      <w:r>
+        <w:t>Overordnet Arkitektur</w:t>
+      </w:r>
       <w:bookmarkEnd w:id="15"/>
     </w:p>
     <w:p>
-      <w:r>
-        <w:t>I dette afsnit beskrives arkitekturen for X10 Home Automation. Arkitekturen dannus ud fra systemet som beskrevet i projektformuleringen og specifieret i kravspecifikationen.</w:t>
-      </w:r>
-    </w:p>
-    <w:p>
-      <w:r>
-        <w:t>Formålet med systemarkitekturen er at identificere de blokke systemet sammensættes af, samt grænseflader imellem disse blokke. Desuden bruges systemarkitekturen som et led i projektorganisationen, da den skaber overblik over arbejdsopgaver.</w:t>
-      </w:r>
-    </w:p>
-    <w:p>
-      <w:pPr>
-        <w:pStyle w:val="Heading2"/>
-      </w:pPr>
-      <w:bookmarkStart w:id="16" w:name="_Toc453108542"/>
-      <w:r>
-        <w:t>Overordnet Arkitektur</w:t>
-      </w:r>
-      <w:bookmarkEnd w:id="16"/>
-    </w:p>
-    <w:p>
       <w:pPr>
         <w:rPr>
           <w:color w:val="000000" w:themeColor="text1"/>
@@ -9213,19 +9181,19 @@
       <w:r>
         <w:t xml:space="preserve">s er et distribueret system, som er opdelt som vist på </w:t>
       </w:r>
-      <w:commentRangeStart w:id="17"/>
+      <w:commentRangeStart w:id="16"/>
       <w:r>
         <w:rPr>
           <w:color w:val="FF0000"/>
         </w:rPr>
         <w:t>PLACEHOLDER</w:t>
       </w:r>
-      <w:commentRangeEnd w:id="17"/>
+      <w:commentRangeEnd w:id="16"/>
       <w:r>
         <w:rPr>
           <w:rStyle w:val="CommentReference"/>
         </w:rPr>
-        <w:commentReference w:id="17"/>
+        <w:commentReference w:id="16"/>
       </w:r>
       <w:r>
         <w:rPr>
@@ -9247,10 +9215,10 @@
       </w:pPr>
       <w:r>
         <w:object w:dxaOrig="11011" w:dyaOrig="6016" w14:anchorId="3A022E99">
-          <v:shape id="_x0000_i1102" type="#_x0000_t75" style="width:481.55pt;height:262.75pt" o:ole="">
+          <v:shape id="_x0000_i1027" type="#_x0000_t75" style="width:481.4pt;height:262.9pt" o:ole="">
             <v:imagedata r:id="rId15" o:title=""/>
           </v:shape>
-          <o:OLEObject Type="Embed" ProgID="Visio.Drawing.15" ShapeID="_x0000_i1102" DrawAspect="Content" ObjectID="_1526851474" r:id="rId16"/>
+          <o:OLEObject Type="Embed" ProgID="Visio.Drawing.15" ShapeID="_x0000_i1027" DrawAspect="Content" ObjectID="_1526888866" r:id="rId16"/>
         </w:object>
       </w:r>
     </w:p>
@@ -9265,24 +9233,14 @@
       <w:r>
         <w:t xml:space="preserve">Figur </w:t>
       </w:r>
-      <w:r>
-        <w:fldChar w:fldCharType="begin"/>
-      </w:r>
-      <w:r>
-        <w:instrText xml:space="preserve"> SEQ Figur \* ARABIC </w:instrText>
-      </w:r>
-      <w:r>
-        <w:fldChar w:fldCharType="separate"/>
-      </w:r>
-      <w:r>
-        <w:rPr>
-          <w:noProof/>
-        </w:rPr>
-        <w:t>4</w:t>
-      </w:r>
-      <w:r>
-        <w:fldChar w:fldCharType="end"/>
-      </w:r>
+      <w:fldSimple w:instr=" SEQ Figur \* ARABIC ">
+        <w:r>
+          <w:rPr>
+            <w:noProof/>
+          </w:rPr>
+          <w:t>4</w:t>
+        </w:r>
+      </w:fldSimple>
       <w:r>
         <w:t xml:space="preserve"> Overodnet system diagram for X10 Home Automation</w:t>
       </w:r>
@@ -9306,19 +9264,19 @@
         <w:lastRenderedPageBreak/>
         <w:t xml:space="preserve">På </w:t>
       </w:r>
-      <w:commentRangeStart w:id="18"/>
+      <w:commentRangeStart w:id="17"/>
       <w:r>
         <w:rPr>
           <w:color w:val="FF0000"/>
         </w:rPr>
         <w:t>PLACEHOLDER</w:t>
       </w:r>
-      <w:commentRangeEnd w:id="18"/>
+      <w:commentRangeEnd w:id="17"/>
       <w:r>
         <w:rPr>
           <w:rStyle w:val="CommentReference"/>
         </w:rPr>
-        <w:commentReference w:id="18"/>
+        <w:commentReference w:id="17"/>
       </w:r>
       <w:r>
         <w:rPr>
@@ -9698,7 +9656,7 @@
             <w:pPr>
               <w:spacing w:after="0"/>
             </w:pPr>
-            <w:commentRangeStart w:id="19"/>
+            <w:commentRangeStart w:id="18"/>
             <w:r>
               <w:t xml:space="preserve">Pout – Enhed </w:t>
             </w:r>
@@ -9739,13 +9697,13 @@
             <w:r>
               <w:t>Stik efter dansk lovkrav</w:t>
             </w:r>
-            <w:commentRangeEnd w:id="19"/>
+            <w:commentRangeEnd w:id="18"/>
             <w:r>
               <w:rPr>
                 <w:rStyle w:val="CommentReference"/>
                 <w:lang w:val="da-DK"/>
               </w:rPr>
-              <w:commentReference w:id="19"/>
+              <w:commentReference w:id="18"/>
             </w:r>
           </w:p>
         </w:tc>
@@ -9979,7 +9937,7 @@
       <w:r>
         <w:t>Beskrivelser</w:t>
       </w:r>
-      <w:commentRangeStart w:id="20"/>
+      <w:commentRangeStart w:id="19"/>
     </w:p>
     <w:p>
       <w:pPr>
@@ -10034,12 +9992,12 @@
       <w:r>
         <w:t xml:space="preserve">er et synligt lyssignal fra LED indikatorerne </w:t>
       </w:r>
-      <w:commentRangeEnd w:id="20"/>
+      <w:commentRangeEnd w:id="19"/>
       <w:r>
         <w:rPr>
           <w:rStyle w:val="CommentReference"/>
         </w:rPr>
-        <w:commentReference w:id="20"/>
+        <w:commentReference w:id="19"/>
       </w:r>
       <w:r>
         <w:t>på enheden der viser om enheden er tilsluttet korrekt til lysnettet samt om der er igangværende kommunikation på X10.1.</w:t>
@@ -10101,11 +10059,11 @@
         <w:lastRenderedPageBreak/>
         <w:t>A</w:t>
       </w:r>
-      <w:commentRangeStart w:id="21"/>
+      <w:commentRangeStart w:id="20"/>
       <w:r>
         <w:t>llokeringsdiagram</w:t>
       </w:r>
-      <w:commentRangeEnd w:id="21"/>
+      <w:commentRangeEnd w:id="20"/>
       <w:r>
         <w:rPr>
           <w:rStyle w:val="CommentReference"/>
@@ -10114,7 +10072,7 @@
           <w:bCs w:val="0"/>
           <w:color w:val="auto"/>
         </w:rPr>
-        <w:commentReference w:id="21"/>
+        <w:commentReference w:id="20"/>
       </w:r>
     </w:p>
     <w:p>
@@ -10180,24 +10138,14 @@
       <w:r>
         <w:t xml:space="preserve">Figur </w:t>
       </w:r>
-      <w:r>
-        <w:fldChar w:fldCharType="begin"/>
-      </w:r>
-      <w:r>
-        <w:instrText xml:space="preserve"> SEQ Figur \* ARABIC </w:instrText>
-      </w:r>
-      <w:r>
-        <w:fldChar w:fldCharType="separate"/>
-      </w:r>
-      <w:r>
-        <w:rPr>
-          <w:noProof/>
-        </w:rPr>
-        <w:t>5</w:t>
-      </w:r>
-      <w:r>
-        <w:fldChar w:fldCharType="end"/>
-      </w:r>
+      <w:fldSimple w:instr=" SEQ Figur \* ARABIC ">
+        <w:r>
+          <w:rPr>
+            <w:noProof/>
+          </w:rPr>
+          <w:t>5</w:t>
+        </w:r>
+      </w:fldSimple>
       <w:r>
         <w:t xml:space="preserve"> Allokeringsdiagram for X10 Home Automation</w:t>
       </w:r>
@@ -10206,12 +10154,12 @@
       <w:pPr>
         <w:pStyle w:val="Heading2"/>
       </w:pPr>
-      <w:bookmarkStart w:id="22" w:name="_Toc453108543"/>
+      <w:bookmarkStart w:id="21" w:name="_Toc453108543"/>
       <w:r>
         <w:lastRenderedPageBreak/>
         <w:t>Styreboks</w:t>
       </w:r>
-      <w:bookmarkEnd w:id="22"/>
+      <w:bookmarkEnd w:id="21"/>
       <w:r>
         <w:t xml:space="preserve"> </w:t>
       </w:r>
@@ -10225,19 +10173,19 @@
       <w:r>
         <w:t xml:space="preserve">Analyse af styreboksen, resultere i følgende BDD vist på </w:t>
       </w:r>
-      <w:commentRangeStart w:id="23"/>
+      <w:commentRangeStart w:id="22"/>
       <w:r>
         <w:rPr>
           <w:color w:val="FF0000"/>
         </w:rPr>
         <w:t>PLACEHOLDER</w:t>
       </w:r>
-      <w:commentRangeEnd w:id="23"/>
+      <w:commentRangeEnd w:id="22"/>
       <w:r>
         <w:rPr>
           <w:rStyle w:val="CommentReference"/>
         </w:rPr>
-        <w:commentReference w:id="23"/>
+        <w:commentReference w:id="22"/>
       </w:r>
       <w:r>
         <w:rPr>
@@ -10369,7 +10317,7 @@
         <w:t>. Disse blokke beskrives yderligere i det kommende afsnit.</w:t>
       </w:r>
     </w:p>
-    <w:commentRangeStart w:id="24"/>
+    <w:commentRangeStart w:id="23"/>
     <w:p>
       <w:pPr>
         <w:keepNext/>
@@ -10377,28 +10325,28 @@
       </w:pPr>
       <w:r>
         <w:object w:dxaOrig="14596" w:dyaOrig="9960" w14:anchorId="6828D0E8">
-          <v:shape id="_x0000_i1076" type="#_x0000_t75" style="width:481.55pt;height:329.15pt" o:ole="">
+          <v:shape id="_x0000_i1028" type="#_x0000_t75" style="width:481.4pt;height:329pt" o:ole="">
             <v:imagedata r:id="rId19" o:title=""/>
           </v:shape>
-          <o:OLEObject Type="Embed" ProgID="Visio.Drawing.15" ShapeID="_x0000_i1076" DrawAspect="Content" ObjectID="_1526851475" r:id="rId20"/>
+          <o:OLEObject Type="Embed" ProgID="Visio.Drawing.15" ShapeID="_x0000_i1028" DrawAspect="Content" ObjectID="_1526888867" r:id="rId20"/>
         </w:object>
       </w:r>
-      <w:commentRangeEnd w:id="24"/>
+      <w:commentRangeEnd w:id="23"/>
       <w:r>
         <w:rPr>
           <w:rStyle w:val="CommentReference"/>
         </w:rPr>
-        <w:commentReference w:id="24"/>
+        <w:commentReference w:id="23"/>
       </w:r>
       <w:r>
         <w:t xml:space="preserve"> </w:t>
       </w:r>
       <w:r>
         <w:object w:dxaOrig="9256" w:dyaOrig="1845" w14:anchorId="4566173B">
-          <v:shape id="_x0000_i1056" type="#_x0000_t75" style="width:462.85pt;height:92.55pt" o:ole="">
+          <v:shape id="_x0000_i1029" type="#_x0000_t75" style="width:463pt;height:92.95pt" o:ole="">
             <v:imagedata r:id="rId21" o:title=""/>
           </v:shape>
-          <o:OLEObject Type="Embed" ProgID="Visio.Drawing.15" ShapeID="_x0000_i1056" DrawAspect="Content" ObjectID="_1526851476" r:id="rId22"/>
+          <o:OLEObject Type="Embed" ProgID="Visio.Drawing.15" ShapeID="_x0000_i1029" DrawAspect="Content" ObjectID="_1526888868" r:id="rId22"/>
         </w:object>
       </w:r>
     </w:p>
@@ -10410,24 +10358,14 @@
       <w:r>
         <w:t xml:space="preserve">Figur </w:t>
       </w:r>
-      <w:r>
-        <w:fldChar w:fldCharType="begin"/>
-      </w:r>
-      <w:r>
-        <w:instrText xml:space="preserve"> SEQ Figur \* ARABIC </w:instrText>
-      </w:r>
-      <w:r>
-        <w:fldChar w:fldCharType="separate"/>
-      </w:r>
-      <w:r>
-        <w:rPr>
-          <w:noProof/>
-        </w:rPr>
-        <w:t>6</w:t>
-      </w:r>
-      <w:r>
-        <w:fldChar w:fldCharType="end"/>
-      </w:r>
+      <w:fldSimple w:instr=" SEQ Figur \* ARABIC ">
+        <w:r>
+          <w:rPr>
+            <w:noProof/>
+          </w:rPr>
+          <w:t>6</w:t>
+        </w:r>
+      </w:fldSimple>
       <w:r>
         <w:t xml:space="preserve"> BDD og flow specifikationer for styreboks</w:t>
       </w:r>
@@ -10451,12 +10389,12 @@
       <w:pPr>
         <w:pStyle w:val="Heading3"/>
       </w:pPr>
-      <w:bookmarkStart w:id="25" w:name="_Ref453097934"/>
+      <w:bookmarkStart w:id="24" w:name="_Ref453097934"/>
       <w:r>
         <w:lastRenderedPageBreak/>
         <w:t>Blokbeskrivelser: Styreboks</w:t>
       </w:r>
-      <w:bookmarkEnd w:id="25"/>
+      <w:bookmarkEnd w:id="24"/>
     </w:p>
     <w:p>
       <w:r>
@@ -10496,9 +10434,131 @@
       <w:r>
         <w:t xml:space="preserve">bruges til at omdanne en 18V AC spænding til 5V og 10V DC spænding. Disse bruges henholdsvis til </w:t>
       </w:r>
+      <w:commentRangeStart w:id="25"/>
+      <w:r>
+        <w:t>noget</w:t>
+      </w:r>
+      <w:commentRangeEnd w:id="25"/>
+      <w:r>
+        <w:rPr>
+          <w:rStyle w:val="CommentReference"/>
+        </w:rPr>
+        <w:commentReference w:id="25"/>
+      </w:r>
+      <w:r>
+        <w:t>.</w:t>
+      </w:r>
+    </w:p>
+    <w:p>
+      <w:r>
+        <w:rPr>
+          <w:b/>
+        </w:rPr>
+        <w:t xml:space="preserve">Microcontrolleren </w:t>
+      </w:r>
+      <w:r>
+        <w:t xml:space="preserve">bruges som en central computer, der håndterer kommunikation mellem blokkene internt i styreboksen, samt til eksterne moduler som PC og Enheder. </w:t>
+      </w:r>
+      <w:r>
+        <w:rPr>
+          <w:b/>
+        </w:rPr>
+        <w:t xml:space="preserve">Microcontrolleren </w:t>
+      </w:r>
+      <w:r>
+        <w:t xml:space="preserve">er desuden ansvarlig for </w:t>
+      </w:r>
+      <w:r>
+        <w:t xml:space="preserve">at læse nuværende tid fra </w:t>
+      </w:r>
+      <w:r>
+        <w:rPr>
+          <w:b/>
+        </w:rPr>
+        <w:t>Real Time Clock</w:t>
+      </w:r>
+      <w:r>
+        <w:t>, og sammenligne det med eventuelle handlinger til systemets enheder.</w:t>
+      </w:r>
+    </w:p>
+    <w:p>
+      <w:r>
+        <w:t xml:space="preserve">Systemet lagre alle informationer vedrørende enheder og tilhørende handlinger på </w:t>
+      </w:r>
+      <w:r>
+        <w:rPr>
+          <w:b/>
+        </w:rPr>
+        <w:t>SD-Kort Modulet</w:t>
+      </w:r>
+      <w:r>
+        <w:t xml:space="preserve">. Dette gøres da </w:t>
+      </w:r>
+      <w:r>
+        <w:rPr>
+          <w:b/>
+        </w:rPr>
+        <w:t>SD-Kortet</w:t>
+      </w:r>
+      <w:r>
+        <w:t xml:space="preserve"> er non-volatil hukommelse, og vil derfor forblive gemt ved evt. Strømafbrydelse eller frakobling af systemet. Et </w:t>
+      </w:r>
+      <w:r>
+        <w:rPr>
+          <w:b/>
+        </w:rPr>
+        <w:t xml:space="preserve">SD-Kort </w:t>
+      </w:r>
+      <w:r>
+        <w:t>benyttes da det maksimale antal enheder er sat til 255, hvilket resultere i en stor mængde potentielle handligner der skal lagres.</w:t>
+      </w:r>
+    </w:p>
+    <w:p>
+      <w:r>
+        <w:rPr>
+          <w:b/>
+        </w:rPr>
+        <w:t xml:space="preserve">LCD-Skærmen </w:t>
+      </w:r>
+      <w:r>
+        <w:t>benyttes til at give et overblik over eventuelle fejl i systemet og andre kritiske meddelelser, uden brugeren skal forbinde computeren.</w:t>
+      </w:r>
+    </w:p>
+    <w:p>
+      <w:r>
+        <w:rPr>
+          <w:b/>
+        </w:rPr>
+        <w:t xml:space="preserve">X10.1 </w:t>
+      </w:r>
+      <w:r>
+        <w:t>blokken består af et sender og modtager kredsløb. Dette kredsløb benyttes til at sende kommandoer til enheder, samt at modtage svar og status for individuelle enheder.</w:t>
+      </w:r>
+    </w:p>
+    <w:p>
+      <w:r>
+        <w:t xml:space="preserve">På styreboksen forefindes tre </w:t>
+      </w:r>
+      <w:r>
+        <w:rPr>
+          <w:b/>
+        </w:rPr>
+        <w:t>LED-indikatorer</w:t>
+      </w:r>
+      <w:r>
+        <w:t xml:space="preserve"> der viser: Om der transmitteres data via X10.1 modulet, om der transmitteres data via UART til PC og om styreboksen er tændt.</w:t>
+      </w:r>
+    </w:p>
+    <w:p>
+      <w:r>
+        <w:t xml:space="preserve">Det logiske flow mellem ovennævnte blokke vises på </w:t>
+      </w:r>
       <w:commentRangeStart w:id="26"/>
       <w:r>
-        <w:t>noget</w:t>
+        <w:rPr>
+          <w:color w:val="FF0000"/>
+        </w:rPr>
+        <w:t>PLACEHOLDER</w:t>
       </w:r>
       <w:commentRangeEnd w:id="26"/>
       <w:r>
@@ -10508,134 +10568,13 @@
         <w:commentReference w:id="26"/>
       </w:r>
       <w:r>
-        <w:t>.</w:t>
-      </w:r>
-    </w:p>
-    <w:p>
-      <w:r>
-        <w:rPr>
-          <w:b/>
-        </w:rPr>
-        <w:t xml:space="preserve">Microcontrolleren </w:t>
-      </w:r>
-      <w:r>
-        <w:t xml:space="preserve">bruges som en central computer, der håndterer kommunikation mellem blokkene internt i styreboksen, samt til eksterne moduler som PC og Enheder. </w:t>
-      </w:r>
-      <w:r>
-        <w:rPr>
-          <w:b/>
-        </w:rPr>
-        <w:t xml:space="preserve">Microcontrolleren </w:t>
-      </w:r>
-      <w:r>
-        <w:t xml:space="preserve">er desuden ansvarlig for </w:t>
-      </w:r>
-      <w:r>
-        <w:t xml:space="preserve">at læse nuværende tid fra </w:t>
-      </w:r>
-      <w:r>
-        <w:rPr>
-          <w:b/>
-        </w:rPr>
-        <w:t>Real Time Clock</w:t>
-      </w:r>
-      <w:r>
-        <w:t>, og sammenligne det med eventuelle handlinger til systemets enheder.</w:t>
-      </w:r>
-    </w:p>
-    <w:p>
-      <w:r>
-        <w:t xml:space="preserve">Systemet lagre alle informationer vedrørende enheder og tilhørende handlinger på </w:t>
-      </w:r>
-      <w:r>
-        <w:rPr>
-          <w:b/>
-        </w:rPr>
-        <w:t>SD-Kort Modulet</w:t>
-      </w:r>
-      <w:r>
-        <w:t xml:space="preserve">. Dette gøres da </w:t>
-      </w:r>
-      <w:r>
-        <w:rPr>
-          <w:b/>
-        </w:rPr>
-        <w:t>SD-Kortet</w:t>
-      </w:r>
-      <w:r>
-        <w:t xml:space="preserve"> er non-volatil hukommelse, og vil derfor forblive gemt ved evt. Strømafbrydelse eller frakobling af systemet. Et </w:t>
-      </w:r>
-      <w:r>
-        <w:rPr>
-          <w:b/>
-        </w:rPr>
-        <w:t xml:space="preserve">SD-Kort </w:t>
-      </w:r>
-      <w:r>
-        <w:t>benyttes da det maksimale antal enheder er sat til 255, hvilket resultere i en stor mængde potentielle handligner der skal lagres.</w:t>
-      </w:r>
-    </w:p>
-    <w:p>
-      <w:r>
-        <w:rPr>
-          <w:b/>
-        </w:rPr>
-        <w:t xml:space="preserve">LCD-Skærmen </w:t>
-      </w:r>
-      <w:r>
-        <w:t>benyttes til at give et overblik over eventuelle fejl i systemet og andre kritiske meddelelser, uden brugeren skal forbinde computeren.</w:t>
-      </w:r>
-    </w:p>
-    <w:p>
-      <w:r>
-        <w:rPr>
-          <w:b/>
-        </w:rPr>
-        <w:t xml:space="preserve">X10.1 </w:t>
-      </w:r>
-      <w:r>
-        <w:t>blokken består af et sender og modtager kredsløb. Dette kredsløb benyttes til at sende kommandoer til enheder, samt at modtage svar og status for individuelle enheder.</w:t>
-      </w:r>
-    </w:p>
-    <w:p>
-      <w:r>
-        <w:t xml:space="preserve">På styreboksen forefindes tre </w:t>
-      </w:r>
-      <w:r>
-        <w:rPr>
-          <w:b/>
-        </w:rPr>
-        <w:t>LED-indikatorer</w:t>
-      </w:r>
-      <w:r>
-        <w:t xml:space="preserve"> der viser: Om der transmitteres data via X10.1 modulet, om der transmitteres data via UART til PC og om styreboksen er tændt.</w:t>
-      </w:r>
-    </w:p>
-    <w:p>
-      <w:r>
-        <w:t xml:space="preserve">Det logiske flow mellem ovennævnte blokke vises på </w:t>
-      </w:r>
-      <w:commentRangeStart w:id="27"/>
-      <w:r>
-        <w:rPr>
-          <w:color w:val="FF0000"/>
-        </w:rPr>
-        <w:t>PLACEHOLDER</w:t>
-      </w:r>
-      <w:commentRangeEnd w:id="27"/>
-      <w:r>
-        <w:rPr>
-          <w:rStyle w:val="CommentReference"/>
-        </w:rPr>
-        <w:commentReference w:id="27"/>
-      </w:r>
-      <w:r>
         <w:t>, der viser et IBD for Styreboksen. Som udgangssignaler findes kommunikation mellem PC og styrebox som UART kommunikation, samt ind og udgangssignaler til X10.1 moduleet.</w:t>
       </w:r>
     </w:p>
     <w:p>
       <w:pPr>
         <w:keepNext/>
+        <w:spacing w:after="0"/>
         <w:jc w:val="center"/>
       </w:pPr>
       <w:r>
@@ -10697,29 +10636,20 @@
     <w:p>
       <w:pPr>
         <w:pStyle w:val="Caption"/>
+        <w:spacing w:after="0"/>
         <w:jc w:val="center"/>
       </w:pPr>
       <w:r>
         <w:t xml:space="preserve">Figur </w:t>
       </w:r>
-      <w:r>
-        <w:fldChar w:fldCharType="begin"/>
-      </w:r>
-      <w:r>
-        <w:instrText xml:space="preserve"> SEQ Figur \* ARABIC </w:instrText>
-      </w:r>
-      <w:r>
-        <w:fldChar w:fldCharType="separate"/>
-      </w:r>
-      <w:r>
-        <w:rPr>
-          <w:noProof/>
-        </w:rPr>
-        <w:t>7</w:t>
-      </w:r>
-      <w:r>
-        <w:fldChar w:fldCharType="end"/>
-      </w:r>
+      <w:fldSimple w:instr=" SEQ Figur \* ARABIC ">
+        <w:r>
+          <w:rPr>
+            <w:noProof/>
+          </w:rPr>
+          <w:t>7</w:t>
+        </w:r>
+      </w:fldSimple>
       <w:r>
         <w:t xml:space="preserve"> IBD for Styreboks</w:t>
       </w:r>
@@ -10731,12 +10661,12 @@
       <w:r>
         <w:br w:type="page"/>
       </w:r>
-      <w:commentRangeStart w:id="28"/>
+      <w:commentRangeStart w:id="27"/>
       <w:r>
         <w:lastRenderedPageBreak/>
         <w:t>Evt mere dekomponering.</w:t>
       </w:r>
-      <w:commentRangeEnd w:id="28"/>
+      <w:commentRangeEnd w:id="27"/>
       <w:r>
         <w:rPr>
           <w:rStyle w:val="CommentReference"/>
@@ -10745,7 +10675,7 @@
           <w:bCs w:val="0"/>
           <w:color w:val="auto"/>
         </w:rPr>
-        <w:commentReference w:id="28"/>
+        <w:commentReference w:id="27"/>
       </w:r>
     </w:p>
     <w:p>
@@ -12330,7 +12260,7 @@
                 <w:lang w:val="da-DK"/>
               </w:rPr>
             </w:pPr>
-            <w:commentRangeStart w:id="29"/>
+            <w:commentRangeStart w:id="28"/>
             <w:r>
               <w:rPr>
                 <w:sz w:val="20"/>
@@ -12358,13 +12288,13 @@
               </w:rPr>
               <w:t>0V til 1,5V= 0</w:t>
             </w:r>
-            <w:commentRangeEnd w:id="29"/>
+            <w:commentRangeEnd w:id="28"/>
             <w:r>
               <w:rPr>
                 <w:rStyle w:val="CommentReference"/>
                 <w:lang w:val="da-DK"/>
               </w:rPr>
-              <w:commentReference w:id="29"/>
+              <w:commentReference w:id="28"/>
             </w:r>
           </w:p>
         </w:tc>
@@ -12862,12 +12792,12 @@
       <w:pPr>
         <w:pStyle w:val="Heading4"/>
       </w:pPr>
-      <w:commentRangeStart w:id="30"/>
+      <w:commentRangeStart w:id="29"/>
       <w:r>
         <w:lastRenderedPageBreak/>
         <w:t>Beskrivelse af Signaler</w:t>
       </w:r>
-      <w:commentRangeEnd w:id="30"/>
+      <w:commentRangeEnd w:id="29"/>
       <w:r>
         <w:rPr>
           <w:rStyle w:val="CommentReference"/>
@@ -12876,7 +12806,7 @@
           <w:iCs w:val="0"/>
           <w:color w:val="auto"/>
         </w:rPr>
-        <w:commentReference w:id="30"/>
+        <w:commentReference w:id="29"/>
       </w:r>
     </w:p>
     <w:p>
@@ -13150,12 +13080,12 @@
       <w:pPr>
         <w:pStyle w:val="Heading2"/>
       </w:pPr>
-      <w:bookmarkStart w:id="31" w:name="_Toc453108544"/>
+      <w:bookmarkStart w:id="30" w:name="_Toc453108544"/>
       <w:r>
         <w:lastRenderedPageBreak/>
         <w:t>Enhed</w:t>
       </w:r>
-      <w:bookmarkEnd w:id="31"/>
+      <w:bookmarkEnd w:id="30"/>
     </w:p>
     <w:p>
       <w:pPr>
@@ -13166,19 +13096,19 @@
       <w:r>
         <w:t xml:space="preserve">Den ønskede funktionalitet fra en Enhed er blevet analyseret, og illustreret i det følgende afsnit. På </w:t>
       </w:r>
-      <w:commentRangeStart w:id="32"/>
+      <w:commentRangeStart w:id="31"/>
       <w:r>
         <w:rPr>
           <w:color w:val="FF0000"/>
         </w:rPr>
         <w:t>PLACEHOLDER</w:t>
       </w:r>
-      <w:commentRangeEnd w:id="32"/>
+      <w:commentRangeEnd w:id="31"/>
       <w:r>
         <w:rPr>
           <w:rStyle w:val="CommentReference"/>
         </w:rPr>
-        <w:commentReference w:id="32"/>
+        <w:commentReference w:id="31"/>
       </w:r>
       <w:r>
         <w:rPr>
@@ -13244,19 +13174,19 @@
         </w:rPr>
         <w:t xml:space="preserve"> samt </w:t>
       </w:r>
-      <w:commentRangeStart w:id="33"/>
+      <w:commentRangeStart w:id="32"/>
       <w:r>
         <w:rPr>
           <w:color w:val="000000" w:themeColor="text1"/>
         </w:rPr>
         <w:t>en/flere LED’er</w:t>
       </w:r>
-      <w:commentRangeEnd w:id="33"/>
+      <w:commentRangeEnd w:id="32"/>
       <w:r>
         <w:rPr>
           <w:rStyle w:val="CommentReference"/>
         </w:rPr>
-        <w:commentReference w:id="33"/>
+        <w:commentReference w:id="32"/>
       </w:r>
       <w:r>
         <w:rPr>
@@ -13339,10 +13269,10 @@
       </w:pPr>
       <w:r>
         <w:object w:dxaOrig="9990" w:dyaOrig="10726" w14:anchorId="0220C152">
-          <v:shape id="_x0000_i1085" type="#_x0000_t75" style="width:403.95pt;height:433.85pt" o:ole="">
+          <v:shape id="_x0000_i1030" type="#_x0000_t75" style="width:404.35pt;height:433.65pt" o:ole="">
             <v:imagedata r:id="rId24" o:title=""/>
           </v:shape>
-          <o:OLEObject Type="Embed" ProgID="Visio.Drawing.15" ShapeID="_x0000_i1085" DrawAspect="Content" ObjectID="_1526851477" r:id="rId25"/>
+          <o:OLEObject Type="Embed" ProgID="Visio.Drawing.15" ShapeID="_x0000_i1030" DrawAspect="Content" ObjectID="_1526888869" r:id="rId25"/>
         </w:object>
       </w:r>
     </w:p>
@@ -13354,24 +13284,14 @@
       <w:r>
         <w:t xml:space="preserve">Figur </w:t>
       </w:r>
-      <w:r>
-        <w:fldChar w:fldCharType="begin"/>
-      </w:r>
-      <w:r>
-        <w:instrText xml:space="preserve"> SEQ Figur \* ARABIC </w:instrText>
-      </w:r>
-      <w:r>
-        <w:fldChar w:fldCharType="separate"/>
-      </w:r>
-      <w:r>
-        <w:rPr>
-          <w:noProof/>
-        </w:rPr>
-        <w:t>8</w:t>
-      </w:r>
-      <w:r>
-        <w:fldChar w:fldCharType="end"/>
-      </w:r>
+      <w:fldSimple w:instr=" SEQ Figur \* ARABIC ">
+        <w:r>
+          <w:rPr>
+            <w:noProof/>
+          </w:rPr>
+          <w:t>8</w:t>
+        </w:r>
+      </w:fldSimple>
       <w:r>
         <w:t xml:space="preserve"> BDD for Enhed</w:t>
       </w:r>
@@ -13455,12 +13375,31 @@
           <w:b/>
         </w:rPr>
       </w:pPr>
+      <w:commentRangeStart w:id="33"/>
+      <w:r>
+        <w:rPr>
+          <w:b/>
+        </w:rPr>
+        <w:t>LED</w:t>
+      </w:r>
+      <w:commentRangeEnd w:id="33"/>
+      <w:r>
+        <w:rPr>
+          <w:rStyle w:val="CommentReference"/>
+        </w:rPr>
+        <w:commentReference w:id="33"/>
+      </w:r>
+    </w:p>
+    <w:p>
+      <w:r>
+        <w:t xml:space="preserve">Ud fra BDD og blokbeskrivelserne udarbejdes et IBD der ses på </w:t>
+      </w:r>
       <w:commentRangeStart w:id="34"/>
       <w:r>
         <w:rPr>
-          <w:b/>
-        </w:rPr>
-        <w:t>LED</w:t>
+          <w:color w:val="FF0000"/>
+        </w:rPr>
+        <w:t>PLACEHOLDER</w:t>
       </w:r>
       <w:commentRangeEnd w:id="34"/>
       <w:r>
@@ -13468,25 +13407,6 @@
           <w:rStyle w:val="CommentReference"/>
         </w:rPr>
         <w:commentReference w:id="34"/>
-      </w:r>
-    </w:p>
-    <w:p>
-      <w:r>
-        <w:t xml:space="preserve">Ud fra BDD og blokbeskrivelserne udarbejdes et IBD der ses på </w:t>
-      </w:r>
-      <w:commentRangeStart w:id="35"/>
-      <w:r>
-        <w:rPr>
-          <w:color w:val="FF0000"/>
-        </w:rPr>
-        <w:t>PLACEHOLDER</w:t>
-      </w:r>
-      <w:commentRangeEnd w:id="35"/>
-      <w:r>
-        <w:rPr>
-          <w:rStyle w:val="CommentReference"/>
-        </w:rPr>
-        <w:commentReference w:id="35"/>
       </w:r>
       <w:r>
         <w:t>. Herpå vises de interne forbindelser for enheden, samt de signaler der sendes imellem.</w:t>
@@ -13554,24 +13474,14 @@
       <w:r>
         <w:t xml:space="preserve">Figur </w:t>
       </w:r>
-      <w:r>
-        <w:fldChar w:fldCharType="begin"/>
-      </w:r>
-      <w:r>
-        <w:instrText xml:space="preserve"> SEQ Figur \* ARABIC </w:instrText>
-      </w:r>
-      <w:r>
-        <w:fldChar w:fldCharType="separate"/>
-      </w:r>
-      <w:r>
-        <w:rPr>
-          <w:noProof/>
-        </w:rPr>
-        <w:t>9</w:t>
-      </w:r>
-      <w:r>
-        <w:fldChar w:fldCharType="end"/>
-      </w:r>
+      <w:fldSimple w:instr=" SEQ Figur \* ARABIC ">
+        <w:r>
+          <w:rPr>
+            <w:noProof/>
+          </w:rPr>
+          <w:t>9</w:t>
+        </w:r>
+      </w:fldSimple>
       <w:r>
         <w:t xml:space="preserve"> IBD for enhed</w:t>
       </w:r>
@@ -15047,12 +14957,12 @@
       <w:pPr>
         <w:pStyle w:val="Heading2"/>
       </w:pPr>
-      <w:bookmarkStart w:id="36" w:name="_Toc453108545"/>
+      <w:bookmarkStart w:id="35" w:name="_Toc453108545"/>
       <w:r>
         <w:lastRenderedPageBreak/>
         <w:t>Protokolbeskrivelse</w:t>
       </w:r>
-      <w:bookmarkEnd w:id="36"/>
+      <w:bookmarkEnd w:id="35"/>
     </w:p>
     <w:p>
       <w:r>
@@ -15287,17 +15197,17 @@
       <w:pPr>
         <w:pStyle w:val="Heading4"/>
       </w:pPr>
-      <w:bookmarkStart w:id="37" w:name="_Toc449035639"/>
-      <w:bookmarkStart w:id="38" w:name="_Toc449048328"/>
-      <w:bookmarkStart w:id="39" w:name="_Toc449048479"/>
-      <w:bookmarkStart w:id="40" w:name="_Toc449698296"/>
+      <w:bookmarkStart w:id="36" w:name="_Toc449035639"/>
+      <w:bookmarkStart w:id="37" w:name="_Toc449048328"/>
+      <w:bookmarkStart w:id="38" w:name="_Toc449048479"/>
+      <w:bookmarkStart w:id="39" w:name="_Toc449698296"/>
       <w:r>
         <w:t>Tabeloversigt over X10.1 kommunikation.</w:t>
       </w:r>
+      <w:bookmarkEnd w:id="36"/>
       <w:bookmarkEnd w:id="37"/>
       <w:bookmarkEnd w:id="38"/>
       <w:bookmarkEnd w:id="39"/>
-      <w:bookmarkEnd w:id="40"/>
     </w:p>
     <w:p>
       <w:pPr>
@@ -15828,13 +15738,13 @@
       </w:pPr>
     </w:p>
     <w:p>
-      <w:bookmarkStart w:id="41" w:name="_Toc449031338"/>
-      <w:bookmarkStart w:id="42" w:name="_Toc449031397"/>
-      <w:bookmarkStart w:id="43" w:name="_Toc449031554"/>
-      <w:bookmarkStart w:id="44" w:name="_Toc449032105"/>
-      <w:bookmarkStart w:id="45" w:name="_Toc449035640"/>
-      <w:bookmarkStart w:id="46" w:name="_Toc449048329"/>
-      <w:bookmarkStart w:id="47" w:name="_Toc449048480"/>
+      <w:bookmarkStart w:id="40" w:name="_Toc449031338"/>
+      <w:bookmarkStart w:id="41" w:name="_Toc449031397"/>
+      <w:bookmarkStart w:id="42" w:name="_Toc449031554"/>
+      <w:bookmarkStart w:id="43" w:name="_Toc449032105"/>
+      <w:bookmarkStart w:id="44" w:name="_Toc449035640"/>
+      <w:bookmarkStart w:id="45" w:name="_Toc449048329"/>
+      <w:bookmarkStart w:id="46" w:name="_Toc449048480"/>
       <w:r>
         <w:lastRenderedPageBreak/>
         <w:t>”UC7: Kør Simulering (</w:t>
@@ -17904,13 +17814,13 @@
       <w:pPr>
         <w:pStyle w:val="Heading3"/>
       </w:pPr>
-      <w:bookmarkStart w:id="48" w:name="_Toc449698297"/>
-      <w:commentRangeStart w:id="49"/>
+      <w:bookmarkStart w:id="47" w:name="_Toc449698297"/>
+      <w:commentRangeStart w:id="48"/>
       <w:r>
         <w:lastRenderedPageBreak/>
         <w:t>PC Styreboks Forbindelse</w:t>
       </w:r>
-      <w:commentRangeEnd w:id="49"/>
+      <w:commentRangeEnd w:id="48"/>
       <w:r>
         <w:rPr>
           <w:rStyle w:val="CommentReference"/>
@@ -17919,7 +17829,7 @@
           <w:bCs w:val="0"/>
           <w:color w:val="auto"/>
         </w:rPr>
-        <w:commentReference w:id="49"/>
+        <w:commentReference w:id="48"/>
       </w:r>
       <w:r>
         <w:t>(PSF)</w:t>
@@ -18901,16 +18811,16 @@
       <w:r>
         <w:t xml:space="preserve">Ved hent enheder sendes hent enhed kommandoen, hvorefter styreboks svarer tilbage med 3584 bytes hvis der er en enhed at sende, eller </w:t>
       </w:r>
-      <w:commentRangeStart w:id="50"/>
+      <w:commentRangeStart w:id="49"/>
       <w:r>
         <w:t>FEJL</w:t>
       </w:r>
-      <w:commentRangeEnd w:id="50"/>
+      <w:commentRangeEnd w:id="49"/>
       <w:r>
         <w:rPr>
           <w:rStyle w:val="CommentReference"/>
         </w:rPr>
-        <w:commentReference w:id="50"/>
+        <w:commentReference w:id="49"/>
       </w:r>
       <w:r>
         <w:t xml:space="preserve"> hvis der ikke er nogen enhed at sende.</w:t>
@@ -18950,6 +18860,7 @@
     <w:p/>
     <w:p/>
     <w:p/>
+    <w:bookmarkEnd w:id="40"/>
     <w:bookmarkEnd w:id="41"/>
     <w:bookmarkEnd w:id="42"/>
     <w:bookmarkEnd w:id="43"/>
@@ -18957,7 +18868,6 @@
     <w:bookmarkEnd w:id="45"/>
     <w:bookmarkEnd w:id="46"/>
     <w:bookmarkEnd w:id="47"/>
-    <w:bookmarkEnd w:id="48"/>
     <w:p/>
     <w:p>
       <w:pPr>
@@ -18979,12 +18889,12 @@
       <w:pPr>
         <w:pStyle w:val="Heading2"/>
       </w:pPr>
-      <w:bookmarkStart w:id="51" w:name="_Toc453108546"/>
+      <w:bookmarkStart w:id="50" w:name="_Toc453108546"/>
       <w:r>
         <w:lastRenderedPageBreak/>
         <w:t>Domæneanalyse</w:t>
       </w:r>
-      <w:bookmarkEnd w:id="51"/>
+      <w:bookmarkEnd w:id="50"/>
     </w:p>
     <w:p>
       <w:pPr>
@@ -18995,19 +18905,19 @@
       <w:r>
         <w:t xml:space="preserve">Domæneanalysen for X10 Home Automation bruges som indledende identifikation af domain og boundary klasser. Ud fra modellen vist på </w:t>
       </w:r>
-      <w:commentRangeStart w:id="52"/>
+      <w:commentRangeStart w:id="51"/>
       <w:r>
         <w:rPr>
           <w:color w:val="FF0000"/>
         </w:rPr>
         <w:t>PLACEHOLDER</w:t>
       </w:r>
-      <w:commentRangeEnd w:id="52"/>
+      <w:commentRangeEnd w:id="51"/>
       <w:r>
         <w:rPr>
           <w:rStyle w:val="CommentReference"/>
         </w:rPr>
-        <w:commentReference w:id="52"/>
+        <w:commentReference w:id="51"/>
       </w:r>
       <w:r>
         <w:rPr>
@@ -19077,10 +18987,10 @@
       </w:pPr>
       <w:r>
         <w:object w:dxaOrig="8086" w:dyaOrig="5431" w14:anchorId="44D5BBC7">
-          <v:shape id="_x0000_i1090" type="#_x0000_t75" style="width:438.55pt;height:294.55pt" o:ole="">
+          <v:shape id="_x0000_i1031" type="#_x0000_t75" style="width:438.7pt;height:294.7pt" o:ole="">
             <v:imagedata r:id="rId27" o:title=""/>
           </v:shape>
-          <o:OLEObject Type="Embed" ProgID="Visio.Drawing.15" ShapeID="_x0000_i1090" DrawAspect="Content" ObjectID="_1526851478" r:id="rId28"/>
+          <o:OLEObject Type="Embed" ProgID="Visio.Drawing.15" ShapeID="_x0000_i1031" DrawAspect="Content" ObjectID="_1526888870" r:id="rId28"/>
         </w:object>
       </w:r>
     </w:p>
@@ -19092,24 +19002,14 @@
       <w:r>
         <w:t xml:space="preserve">Figur </w:t>
       </w:r>
-      <w:r>
-        <w:fldChar w:fldCharType="begin"/>
-      </w:r>
-      <w:r>
-        <w:instrText xml:space="preserve"> SEQ Figur \* ARABIC </w:instrText>
-      </w:r>
-      <w:r>
-        <w:fldChar w:fldCharType="separate"/>
-      </w:r>
-      <w:r>
-        <w:rPr>
-          <w:noProof/>
-        </w:rPr>
-        <w:t>10</w:t>
-      </w:r>
-      <w:r>
-        <w:fldChar w:fldCharType="end"/>
-      </w:r>
+      <w:fldSimple w:instr=" SEQ Figur \* ARABIC ">
+        <w:r>
+          <w:rPr>
+            <w:noProof/>
+          </w:rPr>
+          <w:t>10</w:t>
+        </w:r>
+      </w:fldSimple>
       <w:r>
         <w:t xml:space="preserve"> Domæneanalyse for X10 Home Automation</w:t>
       </w:r>
@@ -19134,114 +19034,114 @@
       <w:pPr>
         <w:pStyle w:val="Heading1"/>
       </w:pPr>
-      <w:bookmarkStart w:id="53" w:name="_Toc453108547"/>
+      <w:bookmarkStart w:id="52" w:name="_Toc453108547"/>
       <w:r>
         <w:lastRenderedPageBreak/>
         <w:t>Softwarearkitektur</w:t>
       </w:r>
+      <w:bookmarkEnd w:id="52"/>
+    </w:p>
+    <w:p>
+      <w:r>
+        <w:t>I følgende afsnit beskrives softwaren for X10 Home Automation systemet. Som før beskrevet er det et distribueret system, og software arkitekturen er derfor delt op mellem de tre processorer: PC, Styreboks og Enhed.</w:t>
+      </w:r>
+    </w:p>
+    <w:p>
+      <w:pPr>
+        <w:pStyle w:val="Heading2"/>
+      </w:pPr>
+      <w:bookmarkStart w:id="53" w:name="_Toc453108548"/>
+      <w:r>
+        <w:t>Blokbeskrivelse: Domænemodel</w:t>
+      </w:r>
       <w:bookmarkEnd w:id="53"/>
     </w:p>
     <w:p>
-      <w:r>
-        <w:t>I følgende afsnit beskrives softwaren for X10 Home Automation systemet. Som før beskrevet er det et distribueret system, og software arkitekturen er derfor delt op mellem de tre processorer: PC, Styreboks og Enhed.</w:t>
+      <w:pPr>
+        <w:rPr>
+          <w:color w:val="FF0000"/>
+        </w:rPr>
+      </w:pPr>
+      <w:r>
+        <w:t xml:space="preserve">Herunder følger en kort beskrivelse af de enkelte blokke på domænemodellen, vist på </w:t>
+      </w:r>
+      <w:commentRangeStart w:id="54"/>
+      <w:r>
+        <w:rPr>
+          <w:color w:val="FF0000"/>
+        </w:rPr>
+        <w:t>PLACEHOLDER</w:t>
+      </w:r>
+      <w:commentRangeEnd w:id="54"/>
+      <w:r>
+        <w:rPr>
+          <w:rStyle w:val="CommentReference"/>
+        </w:rPr>
+        <w:commentReference w:id="54"/>
+      </w:r>
+      <w:r>
+        <w:rPr>
+          <w:color w:val="FF0000"/>
+        </w:rPr>
+        <w:t>.</w:t>
+      </w:r>
+    </w:p>
+    <w:p>
+      <w:pPr>
+        <w:pStyle w:val="Heading3"/>
+      </w:pPr>
+      <w:commentRangeStart w:id="55"/>
+      <w:r>
+        <w:t>PC</w:t>
+      </w:r>
+    </w:p>
+    <w:p>
+      <w:r>
+        <w:t>PC bliver anvendt af brugeren vha. En grafisk brugerflade. På PC findes software til at behandle brugerens input, samt at sende ændringer og tilføjelser af enheder/tidsplaner til styreboksen. PC’en læser fra styreboksen for at hente informationer vedr. Status for kodelåsen, status på tilføjede enheder eller for at hente informationer om gemte enheder.</w:t>
+      </w:r>
+    </w:p>
+    <w:p>
+      <w:r>
+        <w:t>PC’en skriver til styreboksen når der skal tilføjes eller fjernes nye enheder og tidsplaner.</w:t>
+      </w:r>
+      <w:commentRangeEnd w:id="55"/>
+      <w:r>
+        <w:rPr>
+          <w:rStyle w:val="CommentReference"/>
+        </w:rPr>
+        <w:commentReference w:id="55"/>
       </w:r>
     </w:p>
     <w:p>
       <w:pPr>
         <w:pStyle w:val="Heading2"/>
       </w:pPr>
-      <w:bookmarkStart w:id="54" w:name="_Toc453108548"/>
-      <w:r>
-        <w:t>Blokbeskrivelse: Domænemodel</w:t>
-      </w:r>
-      <w:bookmarkEnd w:id="54"/>
-    </w:p>
-    <w:p>
-      <w:pPr>
+      <w:bookmarkStart w:id="56" w:name="_Toc453108549"/>
+      <w:r>
+        <w:t>Identifikation af control klasser</w:t>
+      </w:r>
+      <w:bookmarkEnd w:id="56"/>
+    </w:p>
+    <w:p>
+      <w:r>
+        <w:t>Som led i at identificere hvilke control klasser der skal</w:t>
+      </w:r>
+      <w:r>
+        <w:t xml:space="preserve"> bruges for hver CPU skabes en matrice over systemets processorere og hvilke use cases de er relevante i. Dette vises i </w:t>
+      </w:r>
+      <w:commentRangeStart w:id="57"/>
+      <w:r>
         <w:rPr>
           <w:color w:val="FF0000"/>
         </w:rPr>
-      </w:pPr>
-      <w:r>
-        <w:t xml:space="preserve">Herunder følger en kort beskrivelse af de enkelte blokke på domænemodellen, vist på </w:t>
-      </w:r>
-      <w:commentRangeStart w:id="55"/>
-      <w:r>
-        <w:rPr>
-          <w:color w:val="FF0000"/>
-        </w:rPr>
         <w:t>PLACEHOLDER</w:t>
       </w:r>
-      <w:commentRangeEnd w:id="55"/>
+      <w:commentRangeEnd w:id="57"/>
       <w:r>
         <w:rPr>
           <w:rStyle w:val="CommentReference"/>
         </w:rPr>
-        <w:commentReference w:id="55"/>
-      </w:r>
-      <w:r>
-        <w:rPr>
-          <w:color w:val="FF0000"/>
-        </w:rPr>
-        <w:t>.</w:t>
-      </w:r>
-    </w:p>
-    <w:p>
-      <w:pPr>
-        <w:pStyle w:val="Heading3"/>
-      </w:pPr>
-      <w:commentRangeStart w:id="56"/>
-      <w:r>
-        <w:t>PC</w:t>
-      </w:r>
-    </w:p>
-    <w:p>
-      <w:r>
-        <w:t>PC bliver anvendt af brugeren vha. En grafisk brugerflade. På PC findes software til at behandle brugerens input, samt at sende ændringer og tilføjelser af enheder/tidsplaner til styreboksen. PC’en læser fra styreboksen for at hente informationer vedr. Status for kodelåsen, status på tilføjede enheder eller for at hente informationer om gemte enheder.</w:t>
-      </w:r>
-    </w:p>
-    <w:p>
-      <w:r>
-        <w:t>PC’en skriver til styreboksen når der skal tilføjes eller fjernes nye enheder og tidsplaner.</w:t>
-      </w:r>
-      <w:commentRangeEnd w:id="56"/>
-      <w:r>
-        <w:rPr>
-          <w:rStyle w:val="CommentReference"/>
-        </w:rPr>
-        <w:commentReference w:id="56"/>
-      </w:r>
-    </w:p>
-    <w:p>
-      <w:pPr>
-        <w:pStyle w:val="Heading2"/>
-      </w:pPr>
-      <w:bookmarkStart w:id="57" w:name="_Toc453108549"/>
-      <w:r>
-        <w:t>Identifikation af control klasser</w:t>
-      </w:r>
-      <w:bookmarkEnd w:id="57"/>
-    </w:p>
-    <w:p>
-      <w:r>
-        <w:t>Som led i at identificere hvilke control klasser der skal</w:t>
-      </w:r>
-      <w:r>
-        <w:t xml:space="preserve"> bruges for hver CPU skabes en matrice over systemets processorere og hvilke use cases de er relevante i. Dette vises i </w:t>
-      </w:r>
-      <w:commentRangeStart w:id="58"/>
-      <w:r>
-        <w:rPr>
-          <w:color w:val="FF0000"/>
-        </w:rPr>
-        <w:t>PLACEHOLDER</w:t>
-      </w:r>
-      <w:commentRangeEnd w:id="58"/>
-      <w:r>
-        <w:rPr>
-          <w:rStyle w:val="CommentReference"/>
-        </w:rPr>
-        <w:commentReference w:id="58"/>
+        <w:commentReference w:id="57"/>
       </w:r>
       <w:r>
         <w:t>, hvori et X repræsenterer at CPU’en er inkluderet i den givne use case</w:t>
@@ -19842,29 +19742,22 @@
       <w:r>
         <w:t xml:space="preserve">Tabel </w:t>
       </w:r>
-      <w:r>
-        <w:fldChar w:fldCharType="begin"/>
-      </w:r>
-      <w:r>
-        <w:instrText xml:space="preserve"> SEQ Tabel \* ARABIC </w:instrText>
-      </w:r>
-      <w:r>
-        <w:fldChar w:fldCharType="separate"/>
-      </w:r>
-      <w:r>
-        <w:rPr>
-          <w:noProof/>
-        </w:rPr>
-        <w:t>1</w:t>
-      </w:r>
-      <w:r>
-        <w:fldChar w:fldCharType="end"/>
-      </w:r>
+      <w:fldSimple w:instr=" SEQ Tabel \* ARABIC ">
+        <w:r>
+          <w:rPr>
+            <w:noProof/>
+          </w:rPr>
+          <w:t>1</w:t>
+        </w:r>
+      </w:fldSimple>
       <w:r>
         <w:t xml:space="preserve"> Use Case / CPU matrix</w:t>
       </w:r>
     </w:p>
-    <w:p/>
+    <w:p>
+      <w:bookmarkStart w:id="58" w:name="_GoBack"/>
+      <w:bookmarkEnd w:id="58"/>
+    </w:p>
     <w:p/>
     <w:sectPr>
       <w:footerReference w:type="default" r:id="rId29"/>
@@ -19911,7 +19804,23 @@
       </w:r>
     </w:p>
   </w:comment>
-  <w:comment w:id="9" w:author="Nikolai Topping" w:date="2016-06-07T17:54:00Z" w:initials="NT">
+  <w:comment w:id="8" w:author="Nikolai Topping" w:date="2016-06-07T17:54:00Z" w:initials="NT">
+    <w:p>
+      <w:pPr>
+        <w:pStyle w:val="CommentText"/>
+      </w:pPr>
+      <w:r>
+        <w:rPr>
+          <w:rStyle w:val="CommentReference"/>
+        </w:rPr>
+        <w:annotationRef/>
+      </w:r>
+      <w:r>
+        <w:t>CHANGE</w:t>
+      </w:r>
+    </w:p>
+  </w:comment>
+  <w:comment w:id="10" w:author="Nikolai Topping" w:date="2016-06-07T19:27:00Z" w:initials="NT">
     <w:p>
       <w:pPr>
         <w:pStyle w:val="CommentText"/>
@@ -19943,7 +19852,7 @@
       </w:r>
     </w:p>
   </w:comment>
-  <w:comment w:id="12" w:author="Nikolai Topping" w:date="2016-06-07T19:27:00Z" w:initials="NT">
+  <w:comment w:id="13" w:author="Nikolai Topping" w:date="2016-06-07T20:08:00Z" w:initials="NT">
     <w:p>
       <w:pPr>
         <w:pStyle w:val="CommentText"/>
@@ -19955,11 +19864,27 @@
         <w:annotationRef/>
       </w:r>
       <w:r>
+        <w:t>CJAMGE</w:t>
+      </w:r>
+    </w:p>
+  </w:comment>
+  <w:comment w:id="16" w:author="Nikolai Topping" w:date="2016-06-07T20:33:00Z" w:initials="NT">
+    <w:p>
+      <w:pPr>
+        <w:pStyle w:val="CommentText"/>
+      </w:pPr>
+      <w:r>
+        <w:rPr>
+          <w:rStyle w:val="CommentReference"/>
+        </w:rPr>
+        <w:annotationRef/>
+      </w:r>
+      <w:r>
         <w:t>CHANGE</w:t>
       </w:r>
     </w:p>
   </w:comment>
-  <w:comment w:id="14" w:author="Nikolai Topping" w:date="2016-06-07T20:08:00Z" w:initials="NT">
+  <w:comment w:id="17" w:author="Nikolai Topping" w:date="2016-06-07T23:34:00Z" w:initials="NT">
     <w:p>
       <w:pPr>
         <w:pStyle w:val="CommentText"/>
@@ -19971,11 +19896,11 @@
         <w:annotationRef/>
       </w:r>
       <w:r>
-        <w:t>CJAMGE</w:t>
+        <w:t>CHANGE</w:t>
       </w:r>
     </w:p>
   </w:comment>
-  <w:comment w:id="17" w:author="Nikolai Topping" w:date="2016-06-07T20:33:00Z" w:initials="NT">
+  <w:comment w:id="18" w:author="Nikolai Topping" w:date="2016-06-07T23:37:00Z" w:initials="NT">
     <w:p>
       <w:pPr>
         <w:pStyle w:val="CommentText"/>
@@ -19987,11 +19912,46 @@
         <w:annotationRef/>
       </w:r>
       <w:r>
+        <w:t>LÆS TABEL IGENNEM</w:t>
+      </w:r>
+    </w:p>
+  </w:comment>
+  <w:comment w:id="19" w:author="Nikolai Topping" w:date="2016-06-07T23:38:00Z" w:initials="NT">
+    <w:p>
+      <w:pPr>
+        <w:pStyle w:val="CommentText"/>
+      </w:pPr>
+      <w:r>
+        <w:rPr>
+          <w:rStyle w:val="CommentReference"/>
+        </w:rPr>
+        <w:annotationRef/>
+      </w:r>
+      <w:r>
+        <w:t xml:space="preserve">Den </w:t>
+      </w:r>
+      <w:r>
+        <w:t>her sektion er lidt fucked.</w:t>
+      </w:r>
+    </w:p>
+  </w:comment>
+  <w:comment w:id="20" w:author="Nikolai Topping" w:date="2016-06-07T20:35:00Z" w:initials="NT">
+    <w:p>
+      <w:pPr>
+        <w:pStyle w:val="CommentText"/>
+      </w:pPr>
+      <w:r>
+        <w:rPr>
+          <w:rStyle w:val="CommentReference"/>
+        </w:rPr>
+        <w:annotationRef/>
+      </w:r>
+      <w:r>
         <w:t>CHANGE</w:t>
       </w:r>
     </w:p>
   </w:comment>
-  <w:comment w:id="18" w:author="Nikolai Topping" w:date="2016-06-07T23:34:00Z" w:initials="NT">
+  <w:comment w:id="22" w:author="Nikolai Topping" w:date="2016-06-07T20:41:00Z" w:initials="NT">
     <w:p>
       <w:pPr>
         <w:pStyle w:val="CommentText"/>
@@ -20007,7 +19967,7 @@
       </w:r>
     </w:p>
   </w:comment>
-  <w:comment w:id="19" w:author="Nikolai Topping" w:date="2016-06-07T23:37:00Z" w:initials="NT">
+  <w:comment w:id="23" w:author="Nikolai Topping" w:date="2016-06-07T20:40:00Z" w:initials="NT">
     <w:p>
       <w:pPr>
         <w:pStyle w:val="CommentText"/>
@@ -20019,11 +19979,11 @@
         <w:annotationRef/>
       </w:r>
       <w:r>
-        <w:t>LÆS TABEL IGENNEM</w:t>
+        <w:t>CHANGE</w:t>
       </w:r>
     </w:p>
   </w:comment>
-  <w:comment w:id="20" w:author="Nikolai Topping" w:date="2016-06-07T23:38:00Z" w:initials="NT">
+  <w:comment w:id="25" w:author="Nikolai Topping" w:date="2016-06-07T20:50:00Z" w:initials="NT">
     <w:p>
       <w:pPr>
         <w:pStyle w:val="CommentText"/>
@@ -20035,11 +19995,11 @@
         <w:annotationRef/>
       </w:r>
       <w:r>
-        <w:t>Den her sektion er lidt fucked.</w:t>
+        <w:t xml:space="preserve">Er det rigtigt? På BDD for styreboksen er der intet der bruger 10V, selvom Arduino burde bruge det. </w:t>
       </w:r>
     </w:p>
   </w:comment>
-  <w:comment w:id="21" w:author="Nikolai Topping" w:date="2016-06-07T20:35:00Z" w:initials="NT">
+  <w:comment w:id="26" w:author="Nikolai Topping" w:date="2016-06-07T21:11:00Z" w:initials="NT">
     <w:p>
       <w:pPr>
         <w:pStyle w:val="CommentText"/>
@@ -20055,7 +20015,7 @@
       </w:r>
     </w:p>
   </w:comment>
-  <w:comment w:id="23" w:author="Nikolai Topping" w:date="2016-06-07T20:41:00Z" w:initials="NT">
+  <w:comment w:id="27" w:author="Nikolai Topping" w:date="2016-06-07T21:17:00Z" w:initials="NT">
     <w:p>
       <w:pPr>
         <w:pStyle w:val="CommentText"/>
@@ -20067,11 +20027,65 @@
         <w:annotationRef/>
       </w:r>
       <w:r>
+        <w:t>Måske kan der laves et diagram for X10.1 modulet, da det indeholder andre moduler(sender modul + modtager modul)?</w:t>
+      </w:r>
+    </w:p>
+  </w:comment>
+  <w:comment w:id="28" w:author="Nikolai Topping" w:date="2016-06-07T23:44:00Z" w:initials="NT">
+    <w:p>
+      <w:pPr>
+        <w:pStyle w:val="CommentText"/>
+      </w:pPr>
+      <w:r>
+        <w:rPr>
+          <w:rStyle w:val="CommentReference"/>
+        </w:rPr>
+        <w:annotationRef/>
+      </w:r>
+      <w:r>
+        <w:t xml:space="preserve">Hvad </w:t>
+      </w:r>
+      <w:r>
+        <w:t>er 1 og 0? Høj og lav? Specificeres.</w:t>
+      </w:r>
+    </w:p>
+  </w:comment>
+  <w:comment w:id="29" w:author="Nikolai Topping" w:date="2016-06-07T23:47:00Z" w:initials="NT">
+    <w:p>
+      <w:pPr>
+        <w:pStyle w:val="CommentText"/>
+      </w:pPr>
+      <w:r>
+        <w:rPr>
+          <w:rStyle w:val="CommentReference"/>
+        </w:rPr>
+        <w:annotationRef/>
+      </w:r>
+      <w:r>
+        <w:t xml:space="preserve">Beskrivelser </w:t>
+      </w:r>
+      <w:r>
+        <w:t>i dokumentet virker lidt redundant, da der i mange tilfælde står det samme som der allerede gør i tabellen.</w:t>
+      </w:r>
+    </w:p>
+  </w:comment>
+  <w:comment w:id="31" w:author="Nikolai Topping" w:date="2016-06-07T21:19:00Z" w:initials="NT">
+    <w:p>
+      <w:pPr>
+        <w:pStyle w:val="CommentText"/>
+      </w:pPr>
+      <w:r>
+        <w:rPr>
+          <w:rStyle w:val="CommentReference"/>
+        </w:rPr>
+        <w:annotationRef/>
+      </w:r>
+      <w:r>
         <w:t>CHANGE</w:t>
       </w:r>
     </w:p>
   </w:comment>
-  <w:comment w:id="24" w:author="Nikolai Topping" w:date="2016-06-07T20:40:00Z" w:initials="NT">
+  <w:comment w:id="32" w:author="Nikolai Topping" w:date="2016-06-07T21:22:00Z" w:initials="NT">
     <w:p>
       <w:pPr>
         <w:pStyle w:val="CommentText"/>
@@ -20083,11 +20097,46 @@
         <w:annotationRef/>
       </w:r>
       <w:r>
+        <w:t>??? HVOR MANGE – Jeg ved det ikke</w:t>
+      </w:r>
+    </w:p>
+  </w:comment>
+  <w:comment w:id="33" w:author="Nikolai Topping" w:date="2016-06-07T21:25:00Z" w:initials="NT">
+    <w:p>
+      <w:pPr>
+        <w:pStyle w:val="CommentText"/>
+      </w:pPr>
+      <w:r>
+        <w:rPr>
+          <w:rStyle w:val="CommentReference"/>
+        </w:rPr>
+        <w:annotationRef/>
+      </w:r>
+      <w:r>
+        <w:t xml:space="preserve">CHANGE </w:t>
+      </w:r>
+      <w:r>
+        <w:t>? Jeg ved ikke noget om LED’er</w:t>
+      </w:r>
+    </w:p>
+  </w:comment>
+  <w:comment w:id="34" w:author="Nikolai Topping" w:date="2016-06-07T23:54:00Z" w:initials="NT">
+    <w:p>
+      <w:pPr>
+        <w:pStyle w:val="CommentText"/>
+      </w:pPr>
+      <w:r>
+        <w:rPr>
+          <w:rStyle w:val="CommentReference"/>
+        </w:rPr>
+        <w:annotationRef/>
+      </w:r>
+      <w:r>
         <w:t>CHANGE</w:t>
       </w:r>
     </w:p>
   </w:comment>
-  <w:comment w:id="26" w:author="Nikolai Topping" w:date="2016-06-07T20:50:00Z" w:initials="NT">
+  <w:comment w:id="48" w:author="Nikolai Topping" w:date="2016-06-07T22:39:00Z" w:initials="NT">
     <w:p>
       <w:pPr>
         <w:pStyle w:val="CommentText"/>
@@ -20099,11 +20148,11 @@
         <w:annotationRef/>
       </w:r>
       <w:r>
-        <w:t xml:space="preserve">Er det rigtigt? På BDD for styreboksen er der intet der bruger 10V, selvom Arduino burde bruge det. </w:t>
+        <w:t>Mere tekst her under pls</w:t>
       </w:r>
     </w:p>
   </w:comment>
-  <w:comment w:id="27" w:author="Nikolai Topping" w:date="2016-06-07T21:11:00Z" w:initials="NT">
+  <w:comment w:id="49" w:author="Nikolai Topping" w:date="2016-06-07T23:11:00Z" w:initials="NT">
     <w:p>
       <w:pPr>
         <w:pStyle w:val="CommentText"/>
@@ -20115,11 +20164,30 @@
         <w:annotationRef/>
       </w:r>
       <w:r>
+        <w:t>?</w:t>
+      </w:r>
+      <w:r>
+        <w:t>?? Eh</w:t>
+      </w:r>
+    </w:p>
+  </w:comment>
+  <w:comment w:id="51" w:author="Nikolai Topping" w:date="2016-06-07T21:44:00Z" w:initials="NT">
+    <w:p>
+      <w:pPr>
+        <w:pStyle w:val="CommentText"/>
+      </w:pPr>
+      <w:r>
+        <w:rPr>
+          <w:rStyle w:val="CommentReference"/>
+        </w:rPr>
+        <w:annotationRef/>
+      </w:r>
+      <w:r>
         <w:t>CHANGE</w:t>
       </w:r>
     </w:p>
   </w:comment>
-  <w:comment w:id="28" w:author="Nikolai Topping" w:date="2016-06-07T21:17:00Z" w:initials="NT">
+  <w:comment w:id="54" w:author="Nikolai Topping" w:date="2016-06-07T21:58:00Z" w:initials="NT">
     <w:p>
       <w:pPr>
         <w:pStyle w:val="CommentText"/>
@@ -20131,11 +20199,11 @@
         <w:annotationRef/>
       </w:r>
       <w:r>
-        <w:t>Måske kan der laves et diagram for X10.1 modulet, da det indeholder andre moduler(sender modul + modtager modul)?</w:t>
+        <w:t>CHANGE</w:t>
       </w:r>
     </w:p>
   </w:comment>
-  <w:comment w:id="29" w:author="Nikolai Topping" w:date="2016-06-07T23:44:00Z" w:initials="NT">
+  <w:comment w:id="55" w:author="Nikolai Topping" w:date="2016-06-07T22:04:00Z" w:initials="NT">
     <w:p>
       <w:pPr>
         <w:pStyle w:val="CommentText"/>
@@ -20147,171 +20215,14 @@
         <w:annotationRef/>
       </w:r>
       <w:r>
-        <w:t>Hvad er 1 og 0? Høj og lav? Specificeres.</w:t>
+        <w:t xml:space="preserve">Mere </w:t>
+      </w:r>
+      <w:r>
+        <w:t>af det? Eller er det dumt?</w:t>
       </w:r>
     </w:p>
   </w:comment>
-  <w:comment w:id="30" w:author="Nikolai Topping" w:date="2016-06-07T23:47:00Z" w:initials="NT">
-    <w:p>
-      <w:pPr>
-        <w:pStyle w:val="CommentText"/>
-      </w:pPr>
-      <w:r>
-        <w:rPr>
-          <w:rStyle w:val="CommentReference"/>
-        </w:rPr>
-        <w:annotationRef/>
-      </w:r>
-      <w:r>
-        <w:t>Beskrivelser i dokumentet virker lidt redundant, da der i mange tilfælde står det samme som der allerede gør i tabellen.</w:t>
-      </w:r>
-    </w:p>
-  </w:comment>
-  <w:comment w:id="32" w:author="Nikolai Topping" w:date="2016-06-07T21:19:00Z" w:initials="NT">
-    <w:p>
-      <w:pPr>
-        <w:pStyle w:val="CommentText"/>
-      </w:pPr>
-      <w:r>
-        <w:rPr>
-          <w:rStyle w:val="CommentReference"/>
-        </w:rPr>
-        <w:annotationRef/>
-      </w:r>
-      <w:r>
-        <w:t>CHANGE</w:t>
-      </w:r>
-    </w:p>
-  </w:comment>
-  <w:comment w:id="33" w:author="Nikolai Topping" w:date="2016-06-07T21:22:00Z" w:initials="NT">
-    <w:p>
-      <w:pPr>
-        <w:pStyle w:val="CommentText"/>
-      </w:pPr>
-      <w:r>
-        <w:rPr>
-          <w:rStyle w:val="CommentReference"/>
-        </w:rPr>
-        <w:annotationRef/>
-      </w:r>
-      <w:r>
-        <w:t>??? HVOR MANGE – Jeg ved det ikke</w:t>
-      </w:r>
-    </w:p>
-  </w:comment>
-  <w:comment w:id="34" w:author="Nikolai Topping" w:date="2016-06-07T21:25:00Z" w:initials="NT">
-    <w:p>
-      <w:pPr>
-        <w:pStyle w:val="CommentText"/>
-      </w:pPr>
-      <w:r>
-        <w:rPr>
-          <w:rStyle w:val="CommentReference"/>
-        </w:rPr>
-        <w:annotationRef/>
-      </w:r>
-      <w:r>
-        <w:t>CHANGE ? Jeg ved ikke noget om LED’er</w:t>
-      </w:r>
-    </w:p>
-  </w:comment>
-  <w:comment w:id="35" w:author="Nikolai Topping" w:date="2016-06-07T23:54:00Z" w:initials="NT">
-    <w:p>
-      <w:pPr>
-        <w:pStyle w:val="CommentText"/>
-      </w:pPr>
-      <w:r>
-        <w:rPr>
-          <w:rStyle w:val="CommentReference"/>
-        </w:rPr>
-        <w:annotationRef/>
-      </w:r>
-      <w:r>
-        <w:t>CHANGE</w:t>
-      </w:r>
-    </w:p>
-  </w:comment>
-  <w:comment w:id="49" w:author="Nikolai Topping" w:date="2016-06-07T22:39:00Z" w:initials="NT">
-    <w:p>
-      <w:pPr>
-        <w:pStyle w:val="CommentText"/>
-      </w:pPr>
-      <w:r>
-        <w:rPr>
-          <w:rStyle w:val="CommentReference"/>
-        </w:rPr>
-        <w:annotationRef/>
-      </w:r>
-      <w:r>
-        <w:t>Mere tekst her under pls</w:t>
-      </w:r>
-    </w:p>
-  </w:comment>
-  <w:comment w:id="50" w:author="Nikolai Topping" w:date="2016-06-07T23:11:00Z" w:initials="NT">
-    <w:p>
-      <w:pPr>
-        <w:pStyle w:val="CommentText"/>
-      </w:pPr>
-      <w:r>
-        <w:rPr>
-          <w:rStyle w:val="CommentReference"/>
-        </w:rPr>
-        <w:annotationRef/>
-      </w:r>
-      <w:r>
-        <w:t>??? Eh</w:t>
-      </w:r>
-    </w:p>
-  </w:comment>
-  <w:comment w:id="52" w:author="Nikolai Topping" w:date="2016-06-07T21:44:00Z" w:initials="NT">
-    <w:p>
-      <w:pPr>
-        <w:pStyle w:val="CommentText"/>
-      </w:pPr>
-      <w:r>
-        <w:rPr>
-          <w:rStyle w:val="CommentReference"/>
-        </w:rPr>
-        <w:annotationRef/>
-      </w:r>
-      <w:r>
-        <w:t>CHANGE</w:t>
-      </w:r>
-    </w:p>
-  </w:comment>
-  <w:comment w:id="55" w:author="Nikolai Topping" w:date="2016-06-07T21:58:00Z" w:initials="NT">
-    <w:p>
-      <w:pPr>
-        <w:pStyle w:val="CommentText"/>
-      </w:pPr>
-      <w:r>
-        <w:rPr>
-          <w:rStyle w:val="CommentReference"/>
-        </w:rPr>
-        <w:annotationRef/>
-      </w:r>
-      <w:r>
-        <w:t>CHANGE</w:t>
-      </w:r>
-    </w:p>
-  </w:comment>
-  <w:comment w:id="56" w:author="Nikolai Topping" w:date="2016-06-07T22:04:00Z" w:initials="NT">
-    <w:p>
-      <w:pPr>
-        <w:pStyle w:val="CommentText"/>
-      </w:pPr>
-      <w:r>
-        <w:rPr>
-          <w:rStyle w:val="CommentReference"/>
-        </w:rPr>
-        <w:annotationRef/>
-      </w:r>
-      <w:r>
-        <w:t>Mere af det? Eller er det dumt?</w:t>
-      </w:r>
-    </w:p>
-  </w:comment>
-  <w:comment w:id="58" w:author="Nikolai Topping" w:date="2016-06-07T21:54:00Z" w:initials="NT">
+  <w:comment w:id="57" w:author="Nikolai Topping" w:date="2016-06-07T21:54:00Z" w:initials="NT">
     <w:p>
       <w:pPr>
         <w:pStyle w:val="CommentText"/>
@@ -20492,7 +20403,7 @@
                 <w:bCs/>
                 <w:noProof/>
               </w:rPr>
-              <w:t>38</w:t>
+              <w:t>37</w:t>
             </w:r>
             <w:r>
               <w:rPr>
@@ -24759,6 +24670,7 @@
   <w:style w:type="character" w:default="1" w:styleId="DefaultParagraphFont">
     <w:name w:val="Default Paragraph Font"/>
     <w:uiPriority w:val="1"/>
+    <w:semiHidden/>
     <w:unhideWhenUsed/>
   </w:style>
   <w:style w:type="table" w:default="1" w:styleId="TableNormal">
@@ -25895,7 +25807,7 @@
 </file>
 
 <file path=customXml/itemProps1.xml><?xml version="1.0" encoding="utf-8"?>
-<ds:datastoreItem xmlns:ds="http://schemas.openxmlformats.org/officeDocument/2006/customXml" ds:itemID="{0E052FF6-6425-4534-B360-D5272D0C07B1}">
+<ds:datastoreItem xmlns:ds="http://schemas.openxmlformats.org/officeDocument/2006/customXml" ds:itemID="{BD050C2A-0096-4C77-9D3F-B593F8E2E53D}">
   <ds:schemaRefs>
     <ds:schemaRef ds:uri="http://schemas.openxmlformats.org/officeDocument/2006/bibliography"/>
   </ds:schemaRefs>

</xml_diff>